<commit_message>
Updates to setup manual
</commit_message>
<xml_diff>
--- a/src/Setup RPi From Scratch.docx
+++ b/src/Setup RPi From Scratch.docx
@@ -351,6 +351,12 @@
       <w:r>
         <w:t xml:space="preserve"> ipython3</w:t>
       </w:r>
+      <w:r>
+        <w:t xml:space="preserve"> </w:t>
+      </w:r>
+      <w:r>
+        <w:t>qt5-default pyqt5-dev pyqt5-dev-tools</w:t>
+      </w:r>
     </w:p>
     <w:p>
       <w:pPr>
@@ -381,6 +387,17 @@
         <w:t>pyvisa-py</w:t>
       </w:r>
       <w:proofErr w:type="spellEnd"/>
+      <w:r>
+        <w:t xml:space="preserve"> </w:t>
+      </w:r>
+      <w:proofErr w:type="spellStart"/>
+      <w:r>
+        <w:t>pyvisa</w:t>
+      </w:r>
+      <w:proofErr w:type="spellEnd"/>
+      <w:r>
+        <w:t>-sim</w:t>
+      </w:r>
     </w:p>
     <w:p>
       <w:pPr>
@@ -616,6 +633,7 @@
         </w:numPr>
       </w:pPr>
       <w:r>
+        <w:lastRenderedPageBreak/>
         <w:t>Add a line below “#Port 22”:</w:t>
       </w:r>
     </w:p>
@@ -628,7 +646,6 @@
         </w:numPr>
       </w:pPr>
       <w:r>
-        <w:lastRenderedPageBreak/>
         <w:t>Port 242</w:t>
       </w:r>
       <w:r>
@@ -965,6 +982,9 @@
       <w:r>
         <w:t xml:space="preserve"> -p ~/scripts</w:t>
       </w:r>
+      <w:r>
+        <w:t>/python</w:t>
+      </w:r>
     </w:p>
     <w:p>
       <w:pPr>
@@ -976,6 +996,9 @@
       </w:pPr>
       <w:r>
         <w:t>cd ~/scripts</w:t>
+      </w:r>
+      <w:r>
+        <w:t>/python</w:t>
       </w:r>
     </w:p>
     <w:p>
@@ -1009,17 +1032,17 @@
       <w:r>
         <w:t>cd PLD-Laser-Brain</w:t>
       </w:r>
-    </w:p>
-    <w:p>
-      <w:pPr>
-        <w:pStyle w:val="ListParagraph"/>
-        <w:numPr>
-          <w:ilvl w:val="3"/>
-          <w:numId w:val="1"/>
-        </w:numPr>
-      </w:pPr>
       <w:bookmarkStart w:id="0" w:name="_GoBack"/>
       <w:bookmarkEnd w:id="0"/>
+    </w:p>
+    <w:p>
+      <w:pPr>
+        <w:pStyle w:val="ListParagraph"/>
+        <w:numPr>
+          <w:ilvl w:val="3"/>
+          <w:numId w:val="1"/>
+        </w:numPr>
+      </w:pPr>
     </w:p>
     <w:p>
       <w:r>
@@ -1940,7 +1963,7 @@
 </file>
 
 <file path=customXml/itemProps1.xml><?xml version="1.0" encoding="utf-8"?>
-<ds:datastoreItem xmlns:ds="http://schemas.openxmlformats.org/officeDocument/2006/customXml" ds:itemID="{4D91E29C-6EEE-4AB6-801B-7E297447CBC6}">
+<ds:datastoreItem xmlns:ds="http://schemas.openxmlformats.org/officeDocument/2006/customXml" ds:itemID="{F85A9A3F-7539-4DEA-882D-622F6D1388AD}">
   <ds:schemaRefs>
     <ds:schemaRef ds:uri="http://schemas.openxmlformats.org/officeDocument/2006/bibliography"/>
   </ds:schemaRefs>

</xml_diff>

<commit_message>
Added a troubleshooting section to the manual document with notes on recent issue with microcontroller failure
</commit_message>
<xml_diff>
--- a/src/Setup RPi From Scratch.docx
+++ b/src/Setup RPi From Scratch.docx
@@ -1,6 +1,6 @@
 
 <file path=word/document.xml><?xml version="1.0" encoding="utf-8"?>
-<w:document xmlns:wpc="http://schemas.microsoft.com/office/word/2010/wordprocessingCanvas" xmlns:cx="http://schemas.microsoft.com/office/drawing/2014/chartex" xmlns:cx1="http://schemas.microsoft.com/office/drawing/2015/9/8/chartex" xmlns:cx2="http://schemas.microsoft.com/office/drawing/2015/10/21/chartex" xmlns:cx3="http://schemas.microsoft.com/office/drawing/2016/5/9/chartex" xmlns:cx4="http://schemas.microsoft.com/office/drawing/2016/5/10/chartex" xmlns:cx5="http://schemas.microsoft.com/office/drawing/2016/5/11/chartex" xmlns:cx6="http://schemas.microsoft.com/office/drawing/2016/5/12/chartex" xmlns:cx7="http://schemas.microsoft.com/office/drawing/2016/5/13/chartex" xmlns:cx8="http://schemas.microsoft.com/office/drawing/2016/5/14/chartex" xmlns:mc="http://schemas.openxmlformats.org/markup-compatibility/2006" xmlns:aink="http://schemas.microsoft.com/office/drawing/2016/ink" xmlns:am3d="http://schemas.microsoft.com/office/drawing/2017/model3d" xmlns:o="urn:schemas-microsoft-com:office:office" xmlns:r="http://schemas.openxmlformats.org/officeDocument/2006/relationships" xmlns:m="http://schemas.openxmlformats.org/officeDocument/2006/math" xmlns:v="urn:schemas-microsoft-com:vml" xmlns:wp14="http://schemas.microsoft.com/office/word/2010/wordprocessingDrawing" xmlns:wp="http://schemas.openxmlformats.org/drawingml/2006/wordprocessingDrawing" xmlns:w10="urn:schemas-microsoft-com:office:word" xmlns:w="http://schemas.openxmlformats.org/wordprocessingml/2006/main" xmlns:w14="http://schemas.microsoft.com/office/word/2010/wordml" xmlns:w15="http://schemas.microsoft.com/office/word/2012/wordml" xmlns:w16cid="http://schemas.microsoft.com/office/word/2016/wordml/cid" xmlns:w16se="http://schemas.microsoft.com/office/word/2015/wordml/symex" xmlns:wpg="http://schemas.microsoft.com/office/word/2010/wordprocessingGroup" xmlns:wpi="http://schemas.microsoft.com/office/word/2010/wordprocessingInk" xmlns:wne="http://schemas.microsoft.com/office/word/2006/wordml" xmlns:wps="http://schemas.microsoft.com/office/word/2010/wordprocessingShape" mc:Ignorable="w14 w15 w16se w16cid wp14">
+<w:document xmlns:wpc="http://schemas.microsoft.com/office/word/2010/wordprocessingCanvas" xmlns:cx="http://schemas.microsoft.com/office/drawing/2014/chartex" xmlns:cx1="http://schemas.microsoft.com/office/drawing/2015/9/8/chartex" xmlns:cx2="http://schemas.microsoft.com/office/drawing/2015/10/21/chartex" xmlns:cx3="http://schemas.microsoft.com/office/drawing/2016/5/9/chartex" xmlns:cx4="http://schemas.microsoft.com/office/drawing/2016/5/10/chartex" xmlns:cx5="http://schemas.microsoft.com/office/drawing/2016/5/11/chartex" xmlns:cx6="http://schemas.microsoft.com/office/drawing/2016/5/12/chartex" xmlns:cx7="http://schemas.microsoft.com/office/drawing/2016/5/13/chartex" xmlns:cx8="http://schemas.microsoft.com/office/drawing/2016/5/14/chartex" xmlns:mc="http://schemas.openxmlformats.org/markup-compatibility/2006" xmlns:aink="http://schemas.microsoft.com/office/drawing/2016/ink" xmlns:am3d="http://schemas.microsoft.com/office/drawing/2017/model3d" xmlns:o="urn:schemas-microsoft-com:office:office" xmlns:r="http://schemas.openxmlformats.org/officeDocument/2006/relationships" xmlns:m="http://schemas.openxmlformats.org/officeDocument/2006/math" xmlns:v="urn:schemas-microsoft-com:vml" xmlns:wp14="http://schemas.microsoft.com/office/word/2010/wordprocessingDrawing" xmlns:wp="http://schemas.openxmlformats.org/drawingml/2006/wordprocessingDrawing" xmlns:w10="urn:schemas-microsoft-com:office:word" xmlns:w="http://schemas.openxmlformats.org/wordprocessingml/2006/main" xmlns:w14="http://schemas.microsoft.com/office/word/2010/wordml" xmlns:w15="http://schemas.microsoft.com/office/word/2012/wordml" xmlns:w16cex="http://schemas.microsoft.com/office/word/2018/wordml/cex" xmlns:w16cid="http://schemas.microsoft.com/office/word/2016/wordml/cid" xmlns:w16="http://schemas.microsoft.com/office/word/2018/wordml" xmlns:w16se="http://schemas.microsoft.com/office/word/2015/wordml/symex" xmlns:wpg="http://schemas.microsoft.com/office/word/2010/wordprocessingGroup" xmlns:wpi="http://schemas.microsoft.com/office/word/2010/wordprocessingInk" xmlns:wne="http://schemas.microsoft.com/office/word/2006/wordml" xmlns:wps="http://schemas.microsoft.com/office/word/2010/wordprocessingShape" mc:Ignorable="w14 w15 w16se w16cid w16 w16cex wp14">
   <w:body>
     <w:p>
       <w:pPr>
@@ -47,15 +47,7 @@
         </w:numPr>
       </w:pPr>
       <w:r>
-        <w:t xml:space="preserve">Flash the image to an SD card using </w:t>
-      </w:r>
-      <w:proofErr w:type="spellStart"/>
-      <w:r>
-        <w:t>balena</w:t>
-      </w:r>
-      <w:proofErr w:type="spellEnd"/>
-      <w:r>
-        <w:t xml:space="preserve"> etcher</w:t>
+        <w:t>Flash the image to an SD card using balena etcher</w:t>
       </w:r>
     </w:p>
     <w:p>
@@ -175,15 +167,7 @@
         </w:numPr>
       </w:pPr>
       <w:r>
-        <w:t xml:space="preserve">Use a </w:t>
-      </w:r>
-      <w:proofErr w:type="spellStart"/>
-      <w:r>
-        <w:t>wifi</w:t>
-      </w:r>
-      <w:proofErr w:type="spellEnd"/>
-      <w:r>
-        <w:t xml:space="preserve"> hotspot to provide internet to:</w:t>
+        <w:t>Use a wifi hotspot to provide internet to:</w:t>
       </w:r>
     </w:p>
     <w:p>
@@ -295,21 +279,8 @@
           <w:numId w:val="1"/>
         </w:numPr>
       </w:pPr>
-      <w:proofErr w:type="spellStart"/>
-      <w:r>
-        <w:t>sudo</w:t>
-      </w:r>
-      <w:proofErr w:type="spellEnd"/>
-      <w:r>
-        <w:t xml:space="preserve"> apt update &amp;&amp; </w:t>
-      </w:r>
-      <w:proofErr w:type="spellStart"/>
-      <w:r>
-        <w:t>sudo</w:t>
-      </w:r>
-      <w:proofErr w:type="spellEnd"/>
-      <w:r>
-        <w:t xml:space="preserve"> apt upgrade</w:t>
+      <w:r>
+        <w:t>sudo apt update &amp;&amp; sudo apt upgrade</w:t>
       </w:r>
     </w:p>
     <w:p>
@@ -332,28 +303,15 @@
           <w:numId w:val="1"/>
         </w:numPr>
       </w:pPr>
-      <w:proofErr w:type="spellStart"/>
-      <w:r>
-        <w:t>sudo</w:t>
-      </w:r>
-      <w:proofErr w:type="spellEnd"/>
-      <w:r>
-        <w:t xml:space="preserve"> apt install minicom</w:t>
+      <w:r>
+        <w:t>sudo apt install minicom</w:t>
+      </w:r>
+      <w:r>
+        <w:t xml:space="preserve"> ipython ipython3</w:t>
       </w:r>
       <w:r>
         <w:t xml:space="preserve"> </w:t>
       </w:r>
-      <w:proofErr w:type="spellStart"/>
-      <w:r>
-        <w:t>ipython</w:t>
-      </w:r>
-      <w:proofErr w:type="spellEnd"/>
-      <w:r>
-        <w:t xml:space="preserve"> ipython3</w:t>
-      </w:r>
-      <w:r>
-        <w:t xml:space="preserve"> </w:t>
-      </w:r>
       <w:r>
         <w:t>qt5-default pyqt5-dev pyqt5-dev-tools</w:t>
       </w:r>
@@ -366,37 +324,11 @@
           <w:numId w:val="1"/>
         </w:numPr>
       </w:pPr>
-      <w:proofErr w:type="spellStart"/>
-      <w:r>
-        <w:t>sudo</w:t>
-      </w:r>
-      <w:proofErr w:type="spellEnd"/>
-      <w:r>
-        <w:t xml:space="preserve"> pip3 install </w:t>
-      </w:r>
-      <w:proofErr w:type="spellStart"/>
-      <w:r>
-        <w:t>pyvisa</w:t>
-      </w:r>
-      <w:proofErr w:type="spellEnd"/>
-      <w:r>
-        <w:t xml:space="preserve"> </w:t>
-      </w:r>
-      <w:proofErr w:type="spellStart"/>
-      <w:r>
-        <w:t>pyvisa-py</w:t>
-      </w:r>
-      <w:proofErr w:type="spellEnd"/>
-      <w:r>
-        <w:t xml:space="preserve"> </w:t>
-      </w:r>
-      <w:proofErr w:type="spellStart"/>
-      <w:r>
-        <w:t>pyvisa</w:t>
-      </w:r>
-      <w:proofErr w:type="spellEnd"/>
-      <w:r>
-        <w:t>-sim</w:t>
+      <w:r>
+        <w:t>sudo pip3 install pyvisa pyvisa-py</w:t>
+      </w:r>
+      <w:r>
+        <w:t xml:space="preserve"> pyvisa-sim</w:t>
       </w:r>
     </w:p>
     <w:p>
@@ -419,21 +351,8 @@
           <w:numId w:val="1"/>
         </w:numPr>
       </w:pPr>
-      <w:proofErr w:type="spellStart"/>
-      <w:r>
-        <w:t>Sudo</w:t>
-      </w:r>
-      <w:proofErr w:type="spellEnd"/>
-      <w:r>
-        <w:t xml:space="preserve"> </w:t>
-      </w:r>
-      <w:proofErr w:type="spellStart"/>
-      <w:r>
-        <w:t>raspi</w:t>
-      </w:r>
-      <w:proofErr w:type="spellEnd"/>
-      <w:r>
-        <w:t>-config</w:t>
+      <w:r>
+        <w:t>Sudo raspi-config</w:t>
       </w:r>
     </w:p>
     <w:p>
@@ -591,38 +510,15 @@
           <w:numId w:val="1"/>
         </w:numPr>
       </w:pPr>
-      <w:proofErr w:type="spellStart"/>
       <w:r>
         <w:t>S</w:t>
       </w:r>
       <w:r>
         <w:t>udo</w:t>
       </w:r>
-      <w:proofErr w:type="spellEnd"/>
-      <w:r>
-        <w:t xml:space="preserve"> nano /</w:t>
-      </w:r>
-      <w:proofErr w:type="spellStart"/>
-      <w:r>
-        <w:t>etc</w:t>
-      </w:r>
-      <w:proofErr w:type="spellEnd"/>
-      <w:r>
-        <w:t>/</w:t>
-      </w:r>
-      <w:proofErr w:type="spellStart"/>
-      <w:r>
-        <w:t>ssh</w:t>
-      </w:r>
-      <w:proofErr w:type="spellEnd"/>
-      <w:r>
-        <w:t>/</w:t>
-      </w:r>
-      <w:proofErr w:type="spellStart"/>
-      <w:r>
-        <w:t>sshd_config</w:t>
-      </w:r>
-      <w:proofErr w:type="spellEnd"/>
+      <w:r>
+        <w:t xml:space="preserve"> nano /etc/ssh/sshd_config</w:t>
+      </w:r>
     </w:p>
     <w:p>
       <w:pPr>
@@ -661,15 +557,7 @@
         </w:numPr>
       </w:pPr>
       <w:r>
-        <w:t>Exit and save (</w:t>
-      </w:r>
-      <w:proofErr w:type="spellStart"/>
-      <w:r>
-        <w:t>Ctrl+X</w:t>
-      </w:r>
-      <w:proofErr w:type="spellEnd"/>
-      <w:r>
-        <w:t>, Y, &lt;enter&gt;)</w:t>
+        <w:t>Exit and save (Ctrl+X, Y, &lt;enter&gt;)</w:t>
       </w:r>
     </w:p>
     <w:p>
@@ -705,15 +593,7 @@
         </w:numPr>
       </w:pPr>
       <w:r>
-        <w:t>Ls -l /dev/</w:t>
-      </w:r>
-      <w:proofErr w:type="spellStart"/>
-      <w:r>
-        <w:t>ttyA</w:t>
-      </w:r>
-      <w:proofErr w:type="spellEnd"/>
-      <w:r>
-        <w:t>*</w:t>
+        <w:t>Ls -l /dev/ttyA*</w:t>
       </w:r>
     </w:p>
     <w:p>
@@ -737,15 +617,7 @@
         </w:numPr>
       </w:pPr>
       <w:r>
-        <w:t xml:space="preserve">ttyACM0 = </w:t>
-      </w:r>
-      <w:proofErr w:type="spellStart"/>
-      <w:r>
-        <w:t>usb</w:t>
-      </w:r>
-      <w:proofErr w:type="spellEnd"/>
-      <w:r>
-        <w:t>-serial interface to Arduino</w:t>
+        <w:t>ttyACM0 = usb-serial interface to Arduino</w:t>
       </w:r>
     </w:p>
     <w:p>
@@ -760,113 +632,47 @@
         <w:t>ttyAMA0 = default serial</w:t>
       </w:r>
       <w:r>
-        <w:t xml:space="preserve">, currently consumed by the </w:t>
-      </w:r>
-      <w:proofErr w:type="spellStart"/>
-      <w:r>
-        <w:t>bt</w:t>
-      </w:r>
-      <w:proofErr w:type="spellEnd"/>
-      <w:r>
-        <w:t xml:space="preserve"> radio</w:t>
-      </w:r>
-    </w:p>
-    <w:p>
-      <w:pPr>
-        <w:pStyle w:val="ListParagraph"/>
-        <w:numPr>
-          <w:ilvl w:val="2"/>
-          <w:numId w:val="1"/>
-        </w:numPr>
-      </w:pPr>
-      <w:r>
-        <w:t xml:space="preserve">Enable the </w:t>
-      </w:r>
-      <w:proofErr w:type="spellStart"/>
-      <w:r>
-        <w:t>dtoverlays</w:t>
-      </w:r>
-      <w:proofErr w:type="spellEnd"/>
-      <w:r>
-        <w:t xml:space="preserve"> for uart0, uart4, uart5</w:t>
-      </w:r>
-    </w:p>
-    <w:p>
-      <w:pPr>
-        <w:pStyle w:val="ListParagraph"/>
-        <w:numPr>
-          <w:ilvl w:val="3"/>
-          <w:numId w:val="1"/>
-        </w:numPr>
-      </w:pPr>
-      <w:proofErr w:type="spellStart"/>
-      <w:r>
-        <w:t>Sudo</w:t>
-      </w:r>
-      <w:proofErr w:type="spellEnd"/>
-      <w:r>
-        <w:t xml:space="preserve"> nano /boot/config.txt</w:t>
-      </w:r>
-    </w:p>
-    <w:p>
-      <w:pPr>
-        <w:pStyle w:val="ListParagraph"/>
-        <w:numPr>
-          <w:ilvl w:val="3"/>
-          <w:numId w:val="1"/>
-        </w:numPr>
-      </w:pPr>
-      <w:r>
-        <w:t>Add the following lines to the end of the file after “</w:t>
-      </w:r>
-      <w:proofErr w:type="spellStart"/>
-      <w:r>
-        <w:t>enable_uart</w:t>
-      </w:r>
-      <w:proofErr w:type="spellEnd"/>
-      <w:r>
-        <w:t>=1”</w:t>
-      </w:r>
-      <w:r>
-        <w:t xml:space="preserve"> to move the </w:t>
-      </w:r>
-      <w:proofErr w:type="spellStart"/>
-      <w:r>
-        <w:t>bt</w:t>
-      </w:r>
-      <w:proofErr w:type="spellEnd"/>
-      <w:r>
-        <w:t xml:space="preserve"> radio to the </w:t>
-      </w:r>
-      <w:proofErr w:type="spellStart"/>
-      <w:r>
-        <w:t>miniuart</w:t>
-      </w:r>
-      <w:proofErr w:type="spellEnd"/>
-      <w:r>
-        <w:t xml:space="preserve">, then enable </w:t>
-      </w:r>
-      <w:proofErr w:type="spellStart"/>
-      <w:r>
-        <w:t>uarts</w:t>
-      </w:r>
-      <w:proofErr w:type="spellEnd"/>
-      <w:r>
-        <w:t xml:space="preserve"> 4 and 5, 0 is automatically moved to /dev/ttyAMA0 when you move </w:t>
-      </w:r>
-      <w:proofErr w:type="spellStart"/>
-      <w:r>
-        <w:t>bt</w:t>
-      </w:r>
-      <w:proofErr w:type="spellEnd"/>
-      <w:r>
-        <w:t xml:space="preserve"> to </w:t>
-      </w:r>
-      <w:proofErr w:type="spellStart"/>
-      <w:r>
-        <w:t>miniuart</w:t>
-      </w:r>
-      <w:proofErr w:type="spellEnd"/>
+        <w:t>, currently consumed by the bt radio</w:t>
+      </w:r>
+    </w:p>
+    <w:p>
+      <w:pPr>
+        <w:pStyle w:val="ListParagraph"/>
+        <w:numPr>
+          <w:ilvl w:val="2"/>
+          <w:numId w:val="1"/>
+        </w:numPr>
+      </w:pPr>
+      <w:r>
+        <w:t>Enable the dtoverlays for uart0, uart4, uart5</w:t>
+      </w:r>
+    </w:p>
+    <w:p>
+      <w:pPr>
+        <w:pStyle w:val="ListParagraph"/>
+        <w:numPr>
+          <w:ilvl w:val="3"/>
+          <w:numId w:val="1"/>
+        </w:numPr>
+      </w:pPr>
+      <w:r>
+        <w:t>Sudo nano /boot/config.txt</w:t>
+      </w:r>
+    </w:p>
+    <w:p>
+      <w:pPr>
+        <w:pStyle w:val="ListParagraph"/>
+        <w:numPr>
+          <w:ilvl w:val="3"/>
+          <w:numId w:val="1"/>
+        </w:numPr>
+      </w:pPr>
+      <w:r>
+        <w:t>Add the following lines to the end of the file after “enable_uart=1”</w:t>
+      </w:r>
+      <w:r>
+        <w:t xml:space="preserve"> to move the bt radio to the miniuart, then enable uarts 4 and 5, 0 is automatically moved to /dev/ttyAMA0 when you move bt to miniuart</w:t>
+      </w:r>
     </w:p>
     <w:p>
       <w:pPr>
@@ -876,13 +682,8 @@
           <w:numId w:val="1"/>
         </w:numPr>
       </w:pPr>
-      <w:proofErr w:type="spellStart"/>
-      <w:r>
-        <w:t>dtoverlay</w:t>
-      </w:r>
-      <w:proofErr w:type="spellEnd"/>
-      <w:r>
-        <w:t>=</w:t>
+      <w:r>
+        <w:t>dtoverlay=</w:t>
       </w:r>
       <w:r>
         <w:t>pi3-miniuart-bt</w:t>
@@ -896,13 +697,8 @@
           <w:numId w:val="1"/>
         </w:numPr>
       </w:pPr>
-      <w:proofErr w:type="spellStart"/>
-      <w:r>
-        <w:t>dtoverlay</w:t>
-      </w:r>
-      <w:proofErr w:type="spellEnd"/>
-      <w:r>
-        <w:t>=uart4</w:t>
+      <w:r>
+        <w:t>dtoverlay=uart4</w:t>
       </w:r>
     </w:p>
     <w:p>
@@ -913,33 +709,20 @@
           <w:numId w:val="1"/>
         </w:numPr>
       </w:pPr>
-      <w:proofErr w:type="spellStart"/>
-      <w:r>
-        <w:t>dtoverlay</w:t>
-      </w:r>
-      <w:proofErr w:type="spellEnd"/>
-      <w:r>
-        <w:t>=uart5</w:t>
-      </w:r>
-    </w:p>
-    <w:p>
-      <w:pPr>
-        <w:pStyle w:val="ListParagraph"/>
-        <w:numPr>
-          <w:ilvl w:val="3"/>
-          <w:numId w:val="1"/>
-        </w:numPr>
-      </w:pPr>
-      <w:r>
-        <w:t>Exit and save (</w:t>
-      </w:r>
-      <w:proofErr w:type="spellStart"/>
-      <w:r>
-        <w:t>Ctrl+X</w:t>
-      </w:r>
-      <w:proofErr w:type="spellEnd"/>
-      <w:r>
-        <w:t>, Y, &lt;enter&gt;)</w:t>
+      <w:r>
+        <w:t>dtoverlay=uart5</w:t>
+      </w:r>
+    </w:p>
+    <w:p>
+      <w:pPr>
+        <w:pStyle w:val="ListParagraph"/>
+        <w:numPr>
+          <w:ilvl w:val="3"/>
+          <w:numId w:val="1"/>
+        </w:numPr>
+      </w:pPr>
+      <w:r>
+        <w:t>Exit and save (Ctrl+X, Y, &lt;enter&gt;)</w:t>
       </w:r>
     </w:p>
     <w:p>
@@ -1031,12 +814,7 @@
         </w:numPr>
       </w:pPr>
       <w:r>
-        <w:t>Run ./install_power_button.sh from the PLD</w:t>
-      </w:r>
-      <w:bookmarkStart w:id="0" w:name="_GoBack"/>
-      <w:bookmarkEnd w:id="0"/>
-      <w:r>
-        <w:t>-Laser-Brain/pi-power-button</w:t>
+        <w:t>Run ./install_power_button.sh from the PLD-Laser-Brain/pi-power-button</w:t>
       </w:r>
     </w:p>
     <w:p>
@@ -1111,6 +889,92 @@
         </w:drawing>
       </w:r>
     </w:p>
+    <w:p>
+      <w:r>
+        <w:lastRenderedPageBreak/>
+        <w:t>Troubleshooting:</w:t>
+      </w:r>
+    </w:p>
+    <w:tbl>
+      <w:tblPr>
+        <w:tblStyle w:val="TableGrid"/>
+        <w:tblW w:w="0" w:type="auto"/>
+        <w:tblLook w:val="04A0" w:firstRow="1" w:lastRow="0" w:firstColumn="1" w:lastColumn="0" w:noHBand="0" w:noVBand="1"/>
+      </w:tblPr>
+      <w:tblGrid>
+        <w:gridCol w:w="4675"/>
+        <w:gridCol w:w="4675"/>
+      </w:tblGrid>
+      <w:tr>
+        <w:tc>
+          <w:tcPr>
+            <w:tcW w:w="4675" w:type="dxa"/>
+          </w:tcPr>
+          <w:p>
+            <w:r>
+              <w:t>Symptoms</w:t>
+            </w:r>
+          </w:p>
+        </w:tc>
+        <w:tc>
+          <w:tcPr>
+            <w:tcW w:w="4675" w:type="dxa"/>
+          </w:tcPr>
+          <w:p>
+            <w:r>
+              <w:t>Solution</w:t>
+            </w:r>
+          </w:p>
+        </w:tc>
+      </w:tr>
+      <w:tr>
+        <w:tc>
+          <w:tcPr>
+            <w:tcW w:w="4675" w:type="dxa"/>
+          </w:tcPr>
+          <w:p>
+            <w:r>
+              <w:t>-Python GUI fails to read data from microcontroller</w:t>
+            </w:r>
+          </w:p>
+          <w:p>
+            <w:r>
+              <w:t>-Not solved with full power cycle</w:t>
+            </w:r>
+          </w:p>
+          <w:p>
+            <w:r>
+              <w:t>-Cannot reflash microcontroller via Arduino IDE (ERROR: Selected serial port does not exist or your board is not connected), but can read serial and “lsusb” shows Arduino device as connected.</w:t>
+            </w:r>
+          </w:p>
+        </w:tc>
+        <w:tc>
+          <w:tcPr>
+            <w:tcW w:w="4675" w:type="dxa"/>
+          </w:tcPr>
+          <w:p>
+            <w:r>
+              <w:t>-Physically open case and unplug/replug the microcontroller USB cable</w:t>
+            </w:r>
+          </w:p>
+        </w:tc>
+      </w:tr>
+      <w:tr>
+        <w:tc>
+          <w:tcPr>
+            <w:tcW w:w="4675" w:type="dxa"/>
+          </w:tcPr>
+          <w:p/>
+        </w:tc>
+        <w:tc>
+          <w:tcPr>
+            <w:tcW w:w="4675" w:type="dxa"/>
+          </w:tcPr>
+          <w:p/>
+        </w:tc>
+      </w:tr>
+    </w:tbl>
+    <w:p/>
     <w:sectPr>
       <w:pgSz w:w="12240" w:h="15840"/>
       <w:pgMar w:top="1440" w:right="1440" w:bottom="1440" w:left="1440" w:header="720" w:footer="720" w:gutter="0"/>
@@ -1122,7 +986,7 @@
 </file>
 
 <file path=word/numbering.xml><?xml version="1.0" encoding="utf-8"?>
-<w:numbering xmlns:wpc="http://schemas.microsoft.com/office/word/2010/wordprocessingCanvas" xmlns:cx="http://schemas.microsoft.com/office/drawing/2014/chartex" xmlns:cx1="http://schemas.microsoft.com/office/drawing/2015/9/8/chartex" xmlns:cx2="http://schemas.microsoft.com/office/drawing/2015/10/21/chartex" xmlns:cx3="http://schemas.microsoft.com/office/drawing/2016/5/9/chartex" xmlns:cx4="http://schemas.microsoft.com/office/drawing/2016/5/10/chartex" xmlns:cx5="http://schemas.microsoft.com/office/drawing/2016/5/11/chartex" xmlns:cx6="http://schemas.microsoft.com/office/drawing/2016/5/12/chartex" xmlns:cx7="http://schemas.microsoft.com/office/drawing/2016/5/13/chartex" xmlns:cx8="http://schemas.microsoft.com/office/drawing/2016/5/14/chartex" xmlns:mc="http://schemas.openxmlformats.org/markup-compatibility/2006" xmlns:aink="http://schemas.microsoft.com/office/drawing/2016/ink" xmlns:am3d="http://schemas.microsoft.com/office/drawing/2017/model3d" xmlns:o="urn:schemas-microsoft-com:office:office" xmlns:r="http://schemas.openxmlformats.org/officeDocument/2006/relationships" xmlns:m="http://schemas.openxmlformats.org/officeDocument/2006/math" xmlns:v="urn:schemas-microsoft-com:vml" xmlns:wp14="http://schemas.microsoft.com/office/word/2010/wordprocessingDrawing" xmlns:wp="http://schemas.openxmlformats.org/drawingml/2006/wordprocessingDrawing" xmlns:w10="urn:schemas-microsoft-com:office:word" xmlns:w="http://schemas.openxmlformats.org/wordprocessingml/2006/main" xmlns:w14="http://schemas.microsoft.com/office/word/2010/wordml" xmlns:w15="http://schemas.microsoft.com/office/word/2012/wordml" xmlns:w16cid="http://schemas.microsoft.com/office/word/2016/wordml/cid" xmlns:w16se="http://schemas.microsoft.com/office/word/2015/wordml/symex" xmlns:wpg="http://schemas.microsoft.com/office/word/2010/wordprocessingGroup" xmlns:wpi="http://schemas.microsoft.com/office/word/2010/wordprocessingInk" xmlns:wne="http://schemas.microsoft.com/office/word/2006/wordml" xmlns:wps="http://schemas.microsoft.com/office/word/2010/wordprocessingShape" mc:Ignorable="w14 w15 w16se w16cid wp14">
+<w:numbering xmlns:wpc="http://schemas.microsoft.com/office/word/2010/wordprocessingCanvas" xmlns:cx="http://schemas.microsoft.com/office/drawing/2014/chartex" xmlns:cx1="http://schemas.microsoft.com/office/drawing/2015/9/8/chartex" xmlns:cx2="http://schemas.microsoft.com/office/drawing/2015/10/21/chartex" xmlns:cx3="http://schemas.microsoft.com/office/drawing/2016/5/9/chartex" xmlns:cx4="http://schemas.microsoft.com/office/drawing/2016/5/10/chartex" xmlns:cx5="http://schemas.microsoft.com/office/drawing/2016/5/11/chartex" xmlns:cx6="http://schemas.microsoft.com/office/drawing/2016/5/12/chartex" xmlns:cx7="http://schemas.microsoft.com/office/drawing/2016/5/13/chartex" xmlns:cx8="http://schemas.microsoft.com/office/drawing/2016/5/14/chartex" xmlns:mc="http://schemas.openxmlformats.org/markup-compatibility/2006" xmlns:aink="http://schemas.microsoft.com/office/drawing/2016/ink" xmlns:am3d="http://schemas.microsoft.com/office/drawing/2017/model3d" xmlns:o="urn:schemas-microsoft-com:office:office" xmlns:r="http://schemas.openxmlformats.org/officeDocument/2006/relationships" xmlns:m="http://schemas.openxmlformats.org/officeDocument/2006/math" xmlns:v="urn:schemas-microsoft-com:vml" xmlns:wp14="http://schemas.microsoft.com/office/word/2010/wordprocessingDrawing" xmlns:wp="http://schemas.openxmlformats.org/drawingml/2006/wordprocessingDrawing" xmlns:w10="urn:schemas-microsoft-com:office:word" xmlns:w="http://schemas.openxmlformats.org/wordprocessingml/2006/main" xmlns:w14="http://schemas.microsoft.com/office/word/2010/wordml" xmlns:w15="http://schemas.microsoft.com/office/word/2012/wordml" xmlns:w16cex="http://schemas.microsoft.com/office/word/2018/wordml/cex" xmlns:w16cid="http://schemas.microsoft.com/office/word/2016/wordml/cid" xmlns:w16="http://schemas.microsoft.com/office/word/2018/wordml" xmlns:w16se="http://schemas.microsoft.com/office/word/2015/wordml/symex" xmlns:wpg="http://schemas.microsoft.com/office/word/2010/wordprocessingGroup" xmlns:wpi="http://schemas.microsoft.com/office/word/2010/wordprocessingInk" xmlns:wne="http://schemas.microsoft.com/office/word/2006/wordml" xmlns:wps="http://schemas.microsoft.com/office/word/2010/wordprocessingShape" mc:Ignorable="w14 w15 w16se w16cid w16 w16cex wp14">
   <w:abstractNum w:abstractNumId="0" w15:restartNumberingAfterBreak="0">
     <w:nsid w:val="2F7A0B44"/>
     <w:multiLevelType w:val="hybridMultilevel"/>
@@ -1219,7 +1083,7 @@
 </file>
 
 <file path=word/styles.xml><?xml version="1.0" encoding="utf-8"?>
-<w:styles xmlns:mc="http://schemas.openxmlformats.org/markup-compatibility/2006" xmlns:r="http://schemas.openxmlformats.org/officeDocument/2006/relationships" xmlns:w="http://schemas.openxmlformats.org/wordprocessingml/2006/main" xmlns:w14="http://schemas.microsoft.com/office/word/2010/wordml" xmlns:w15="http://schemas.microsoft.com/office/word/2012/wordml" xmlns:w16cid="http://schemas.microsoft.com/office/word/2016/wordml/cid" xmlns:w16se="http://schemas.microsoft.com/office/word/2015/wordml/symex" mc:Ignorable="w14 w15 w16se w16cid">
+<w:styles xmlns:mc="http://schemas.openxmlformats.org/markup-compatibility/2006" xmlns:r="http://schemas.openxmlformats.org/officeDocument/2006/relationships" xmlns:w="http://schemas.openxmlformats.org/wordprocessingml/2006/main" xmlns:w14="http://schemas.microsoft.com/office/word/2010/wordml" xmlns:w15="http://schemas.microsoft.com/office/word/2012/wordml" xmlns:w16cex="http://schemas.microsoft.com/office/word/2018/wordml/cex" xmlns:w16cid="http://schemas.microsoft.com/office/word/2016/wordml/cid" xmlns:w16="http://schemas.microsoft.com/office/word/2018/wordml" xmlns:w16se="http://schemas.microsoft.com/office/word/2015/wordml/symex" mc:Ignorable="w14 w15 w16se w16cid w16 w16cex">
   <w:docDefaults>
     <w:rPrDefault>
       <w:rPr>
@@ -1678,6 +1542,25 @@
       <w:shd w:val="clear" w:color="auto" w:fill="E1DFDD"/>
     </w:rPr>
   </w:style>
+  <w:style w:type="table" w:styleId="TableGrid">
+    <w:name w:val="Table Grid"/>
+    <w:basedOn w:val="TableNormal"/>
+    <w:uiPriority w:val="39"/>
+    <w:rsid w:val="006B2500"/>
+    <w:pPr>
+      <w:spacing w:after="0" w:line="240" w:lineRule="auto"/>
+    </w:pPr>
+    <w:tblPr>
+      <w:tblBorders>
+        <w:top w:val="single" w:sz="4" w:space="0" w:color="auto"/>
+        <w:left w:val="single" w:sz="4" w:space="0" w:color="auto"/>
+        <w:bottom w:val="single" w:sz="4" w:space="0" w:color="auto"/>
+        <w:right w:val="single" w:sz="4" w:space="0" w:color="auto"/>
+        <w:insideH w:val="single" w:sz="4" w:space="0" w:color="auto"/>
+        <w:insideV w:val="single" w:sz="4" w:space="0" w:color="auto"/>
+      </w:tblBorders>
+    </w:tblPr>
+  </w:style>
 </w:styles>
 </file>
 

</xml_diff>

<commit_message>
Updates to supporting files for wiring diagrams, instruction manuals, and helper scripts.
</commit_message>
<xml_diff>
--- a/src/Setup RPi From Scratch.docx
+++ b/src/Setup RPi From Scratch.docx
@@ -167,19 +167,313 @@
         </w:numPr>
       </w:pPr>
       <w:r>
-        <w:t>Use a wifi hotspot to provide internet to:</w:t>
-      </w:r>
-    </w:p>
-    <w:p>
-      <w:pPr>
-        <w:pStyle w:val="ListParagraph"/>
-        <w:numPr>
-          <w:ilvl w:val="2"/>
-          <w:numId w:val="1"/>
-        </w:numPr>
-      </w:pPr>
-      <w:r>
-        <w:t xml:space="preserve">Install network manager: </w:t>
+        <w:t>Open a terminal window and type “sudo raspi-config”</w:t>
+      </w:r>
+    </w:p>
+    <w:p>
+      <w:pPr>
+        <w:pStyle w:val="ListParagraph"/>
+        <w:numPr>
+          <w:ilvl w:val="2"/>
+          <w:numId w:val="1"/>
+        </w:numPr>
+      </w:pPr>
+      <w:r>
+        <w:t>Navigate to System Options&gt;Wireless LAN</w:t>
+      </w:r>
+    </w:p>
+    <w:p>
+      <w:pPr>
+        <w:pStyle w:val="ListParagraph"/>
+        <w:numPr>
+          <w:ilvl w:val="2"/>
+          <w:numId w:val="1"/>
+        </w:numPr>
+      </w:pPr>
+      <w:r>
+        <w:t xml:space="preserve">Network </w:t>
+      </w:r>
+      <w:r>
+        <w:t>SSID</w:t>
+      </w:r>
+      <w:r>
+        <w:t>: wahoo</w:t>
+      </w:r>
+    </w:p>
+    <w:p>
+      <w:pPr>
+        <w:pStyle w:val="ListParagraph"/>
+        <w:numPr>
+          <w:ilvl w:val="2"/>
+          <w:numId w:val="1"/>
+        </w:numPr>
+      </w:pPr>
+      <w:r>
+        <w:t>Passphrase/Password: None (leave blank)</w:t>
+      </w:r>
+    </w:p>
+    <w:p>
+      <w:pPr>
+        <w:pStyle w:val="ListParagraph"/>
+        <w:numPr>
+          <w:ilvl w:val="2"/>
+          <w:numId w:val="1"/>
+        </w:numPr>
+      </w:pPr>
+      <w:r>
+        <w:t>If connection fails, contact ITS about resetting wahoo registration</w:t>
+      </w:r>
+    </w:p>
+    <w:p>
+      <w:pPr>
+        <w:pStyle w:val="ListParagraph"/>
+        <w:numPr>
+          <w:ilvl w:val="2"/>
+          <w:numId w:val="1"/>
+        </w:numPr>
+      </w:pPr>
+      <w:r>
+        <w:t>NOTE: This may take 30sec-2min to connect, watch the network icon in the task bar</w:t>
+      </w:r>
+    </w:p>
+    <w:p>
+      <w:pPr>
+        <w:pStyle w:val="ListParagraph"/>
+        <w:numPr>
+          <w:ilvl w:val="1"/>
+          <w:numId w:val="1"/>
+        </w:numPr>
+      </w:pPr>
+      <w:r>
+        <w:t>Preserve network connection</w:t>
+      </w:r>
+    </w:p>
+    <w:p>
+      <w:pPr>
+        <w:pStyle w:val="ListParagraph"/>
+        <w:numPr>
+          <w:ilvl w:val="2"/>
+          <w:numId w:val="1"/>
+        </w:numPr>
+      </w:pPr>
+      <w:r>
+        <w:t>“sudo nano /etc/wpa_supplicant/wpa_supplicant.conf”</w:t>
+      </w:r>
+    </w:p>
+    <w:p>
+      <w:pPr>
+        <w:pStyle w:val="ListParagraph"/>
+        <w:numPr>
+          <w:ilvl w:val="2"/>
+          <w:numId w:val="1"/>
+        </w:numPr>
+      </w:pPr>
+      <w:r>
+        <w:t>Add the line in red so</w:t>
+      </w:r>
+      <w:r>
+        <w:t xml:space="preserve"> the network block reads</w:t>
+      </w:r>
+    </w:p>
+    <w:p>
+      <w:pPr>
+        <w:pStyle w:val="ListParagraph"/>
+        <w:ind w:left="2160"/>
+      </w:pPr>
+      <w:r>
+        <w:t>network={</w:t>
+      </w:r>
+    </w:p>
+    <w:p>
+      <w:pPr>
+        <w:pStyle w:val="ListParagraph"/>
+        <w:ind w:left="2160"/>
+      </w:pPr>
+      <w:r>
+        <w:tab/>
+        <w:t>ssid=”wahoo”</w:t>
+      </w:r>
+    </w:p>
+    <w:p>
+      <w:pPr>
+        <w:pStyle w:val="ListParagraph"/>
+        <w:ind w:left="2160"/>
+      </w:pPr>
+      <w:r>
+        <w:tab/>
+        <w:t>key_mgmt=NONE</w:t>
+      </w:r>
+    </w:p>
+    <w:p>
+      <w:pPr>
+        <w:pStyle w:val="ListParagraph"/>
+        <w:ind w:left="2160"/>
+        <w:rPr>
+          <w:color w:val="FF0000"/>
+        </w:rPr>
+      </w:pPr>
+      <w:r>
+        <w:rPr>
+          <w:color w:val="FF0000"/>
+        </w:rPr>
+        <w:tab/>
+        <w:t>scan_ssid=1</w:t>
+      </w:r>
+    </w:p>
+    <w:p>
+      <w:pPr>
+        <w:pStyle w:val="ListParagraph"/>
+        <w:ind w:left="2160"/>
+      </w:pPr>
+      <w:r>
+        <w:t>}</w:t>
+      </w:r>
+    </w:p>
+    <w:p>
+      <w:pPr>
+        <w:pStyle w:val="ListParagraph"/>
+        <w:numPr>
+          <w:ilvl w:val="1"/>
+          <w:numId w:val="1"/>
+        </w:numPr>
+      </w:pPr>
+      <w:r>
+        <w:t>Run update and upgrade</w:t>
+      </w:r>
+    </w:p>
+    <w:p>
+      <w:pPr>
+        <w:pStyle w:val="ListParagraph"/>
+        <w:numPr>
+          <w:ilvl w:val="2"/>
+          <w:numId w:val="1"/>
+        </w:numPr>
+      </w:pPr>
+      <w:r>
+        <w:t>sudo apt update &amp;&amp; sudo apt upgrade</w:t>
+      </w:r>
+    </w:p>
+    <w:p>
+      <w:pPr>
+        <w:pStyle w:val="ListParagraph"/>
+        <w:numPr>
+          <w:ilvl w:val="1"/>
+          <w:numId w:val="1"/>
+        </w:numPr>
+      </w:pPr>
+      <w:r>
+        <w:t>Install necessary software</w:t>
+      </w:r>
+    </w:p>
+    <w:p>
+      <w:pPr>
+        <w:pStyle w:val="ListParagraph"/>
+        <w:numPr>
+          <w:ilvl w:val="2"/>
+          <w:numId w:val="1"/>
+        </w:numPr>
+      </w:pPr>
+      <w:r>
+        <w:t>sudo apt install minicom</w:t>
+      </w:r>
+      <w:r>
+        <w:t xml:space="preserve"> ipython ipython3</w:t>
+      </w:r>
+      <w:r>
+        <w:t xml:space="preserve"> </w:t>
+      </w:r>
+      <w:r>
+        <w:t>qt5-default pyqt5-dev pyqt5-dev-tools</w:t>
+      </w:r>
+      <w:r>
+        <w:t xml:space="preserve"> </w:t>
+      </w:r>
+    </w:p>
+    <w:p>
+      <w:pPr>
+        <w:pStyle w:val="ListParagraph"/>
+        <w:numPr>
+          <w:ilvl w:val="2"/>
+          <w:numId w:val="1"/>
+        </w:numPr>
+      </w:pPr>
+      <w:r>
+        <w:t>Note: You may need to run the above line twice if you get an error for no PyQt5 found when you try to start the GUI</w:t>
+      </w:r>
+    </w:p>
+    <w:p>
+      <w:pPr>
+        <w:pStyle w:val="ListParagraph"/>
+        <w:numPr>
+          <w:ilvl w:val="2"/>
+          <w:numId w:val="1"/>
+        </w:numPr>
+      </w:pPr>
+      <w:r>
+        <w:t>sudo pip3 install pyvisa pyvisa-py</w:t>
+      </w:r>
+      <w:r>
+        <w:t xml:space="preserve"> pyvisa-sim</w:t>
+      </w:r>
+    </w:p>
+    <w:p>
+      <w:pPr>
+        <w:pStyle w:val="ListParagraph"/>
+        <w:numPr>
+          <w:ilvl w:val="1"/>
+          <w:numId w:val="1"/>
+        </w:numPr>
+      </w:pPr>
+      <w:r>
+        <w:t>Run the configuration script</w:t>
+      </w:r>
+    </w:p>
+    <w:p>
+      <w:pPr>
+        <w:pStyle w:val="ListParagraph"/>
+        <w:numPr>
+          <w:ilvl w:val="2"/>
+          <w:numId w:val="1"/>
+        </w:numPr>
+      </w:pPr>
+      <w:r>
+        <w:t>Sudo raspi-config</w:t>
+      </w:r>
+    </w:p>
+    <w:p>
+      <w:pPr>
+        <w:pStyle w:val="ListParagraph"/>
+        <w:numPr>
+          <w:ilvl w:val="2"/>
+          <w:numId w:val="1"/>
+        </w:numPr>
+      </w:pPr>
+      <w:r>
+        <w:t>8</w:t>
+      </w:r>
+      <w:r>
+        <w:t>→</w:t>
+      </w:r>
+      <w:r>
+        <w:t>Update the config tool</w:t>
+      </w:r>
+    </w:p>
+    <w:p>
+      <w:pPr>
+        <w:pStyle w:val="ListParagraph"/>
+        <w:numPr>
+          <w:ilvl w:val="2"/>
+          <w:numId w:val="1"/>
+        </w:numPr>
+      </w:pPr>
+      <w:r>
+        <w:t>1→System</w:t>
+      </w:r>
+      <w:r>
+        <w:t xml:space="preserve"> </w:t>
+      </w:r>
+      <w:r>
+        <w:t>Options</w:t>
       </w:r>
     </w:p>
     <w:p>
@@ -191,7 +485,10 @@
         </w:numPr>
       </w:pPr>
       <w:r>
-        <w:t>Follow the guide here, skip step 3</w:t>
+        <w:t>S4</w:t>
+      </w:r>
+      <w:r>
+        <w:t>: Set hostname: laser-brain</w:t>
       </w:r>
     </w:p>
     <w:p>
@@ -202,577 +499,365 @@
           <w:numId w:val="1"/>
         </w:numPr>
       </w:pPr>
+      <w:r>
+        <w:t>S7</w:t>
+      </w:r>
+      <w:r>
+        <w:t>: Disable boot splash screen</w:t>
+      </w:r>
+    </w:p>
+    <w:p>
+      <w:pPr>
+        <w:pStyle w:val="ListParagraph"/>
+        <w:numPr>
+          <w:ilvl w:val="2"/>
+          <w:numId w:val="1"/>
+        </w:numPr>
+      </w:pPr>
+      <w:r>
+        <w:t>5</w:t>
+      </w:r>
+      <w:r>
+        <w:t>→</w:t>
+      </w:r>
+      <w:r>
+        <w:t>Interfacing Options</w:t>
+      </w:r>
+    </w:p>
+    <w:p>
+      <w:pPr>
+        <w:pStyle w:val="ListParagraph"/>
+        <w:numPr>
+          <w:ilvl w:val="3"/>
+          <w:numId w:val="1"/>
+        </w:numPr>
+      </w:pPr>
+      <w:r>
+        <w:t>P2: Enable SSH</w:t>
+      </w:r>
+    </w:p>
+    <w:p>
+      <w:pPr>
+        <w:pStyle w:val="ListParagraph"/>
+        <w:numPr>
+          <w:ilvl w:val="3"/>
+          <w:numId w:val="1"/>
+        </w:numPr>
+      </w:pPr>
+      <w:r>
+        <w:lastRenderedPageBreak/>
+        <w:t>P3: Enable VNC</w:t>
+      </w:r>
+    </w:p>
+    <w:p>
+      <w:pPr>
+        <w:pStyle w:val="ListParagraph"/>
+        <w:numPr>
+          <w:ilvl w:val="3"/>
+          <w:numId w:val="1"/>
+        </w:numPr>
+      </w:pPr>
+      <w:r>
+        <w:t>P6: Disable serial login shell, enable serial hardware</w:t>
+      </w:r>
+    </w:p>
+    <w:p>
+      <w:pPr>
+        <w:pStyle w:val="ListParagraph"/>
+        <w:numPr>
+          <w:ilvl w:val="2"/>
+          <w:numId w:val="1"/>
+        </w:numPr>
+      </w:pPr>
+      <w:r>
+        <w:t>Finish</w:t>
+      </w:r>
+    </w:p>
+    <w:p>
+      <w:pPr>
+        <w:pStyle w:val="ListParagraph"/>
+        <w:numPr>
+          <w:ilvl w:val="1"/>
+          <w:numId w:val="1"/>
+        </w:numPr>
+      </w:pPr>
+      <w:r>
+        <w:t>Configure SSH</w:t>
+      </w:r>
+      <w:r>
+        <w:t xml:space="preserve"> (Change to non-default port for a little better security)</w:t>
+      </w:r>
+    </w:p>
+    <w:p>
+      <w:pPr>
+        <w:pStyle w:val="ListParagraph"/>
+        <w:numPr>
+          <w:ilvl w:val="2"/>
+          <w:numId w:val="1"/>
+        </w:numPr>
+      </w:pPr>
+      <w:r>
+        <w:t>S</w:t>
+      </w:r>
+      <w:r>
+        <w:t>udo</w:t>
+      </w:r>
+      <w:r>
+        <w:t xml:space="preserve"> nano /etc/ssh/sshd_config</w:t>
+      </w:r>
+    </w:p>
+    <w:p>
+      <w:pPr>
+        <w:pStyle w:val="ListParagraph"/>
+        <w:numPr>
+          <w:ilvl w:val="2"/>
+          <w:numId w:val="1"/>
+        </w:numPr>
+      </w:pPr>
+      <w:r>
+        <w:t>Add a line below “#Port 22”:</w:t>
+      </w:r>
+    </w:p>
+    <w:p>
+      <w:pPr>
+        <w:pStyle w:val="ListParagraph"/>
+        <w:numPr>
+          <w:ilvl w:val="3"/>
+          <w:numId w:val="1"/>
+        </w:numPr>
+      </w:pPr>
+      <w:r>
+        <w:t>Port 242</w:t>
+      </w:r>
+      <w:r>
+        <w:t xml:space="preserve"> </w:t>
+      </w:r>
+    </w:p>
+    <w:p>
+      <w:pPr>
+        <w:pStyle w:val="ListParagraph"/>
+        <w:numPr>
+          <w:ilvl w:val="3"/>
+          <w:numId w:val="1"/>
+        </w:numPr>
+      </w:pPr>
+      <w:r>
+        <w:t>Exit and save (Ctrl+X, Y, &lt;enter&gt;)</w:t>
+      </w:r>
+    </w:p>
+    <w:p>
+      <w:pPr>
+        <w:pStyle w:val="ListParagraph"/>
+        <w:numPr>
+          <w:ilvl w:val="3"/>
+          <w:numId w:val="1"/>
+        </w:numPr>
+      </w:pPr>
+      <w:r>
+        <w:t>Reboot</w:t>
+      </w:r>
+    </w:p>
+    <w:p>
+      <w:pPr>
+        <w:pStyle w:val="ListParagraph"/>
+        <w:numPr>
+          <w:ilvl w:val="1"/>
+          <w:numId w:val="1"/>
+        </w:numPr>
+      </w:pPr>
+      <w:r>
+        <w:t>Enable extra serial connections</w:t>
+      </w:r>
+    </w:p>
+    <w:p>
+      <w:pPr>
+        <w:pStyle w:val="ListParagraph"/>
+        <w:numPr>
+          <w:ilvl w:val="2"/>
+          <w:numId w:val="1"/>
+        </w:numPr>
+      </w:pPr>
+      <w:r>
+        <w:t>Ls -l /dev/ttyA*</w:t>
+      </w:r>
+    </w:p>
+    <w:p>
+      <w:pPr>
+        <w:pStyle w:val="ListParagraph"/>
+        <w:numPr>
+          <w:ilvl w:val="3"/>
+          <w:numId w:val="1"/>
+        </w:numPr>
+      </w:pPr>
+      <w:r>
+        <w:t>List currently available serial interfaces</w:t>
+      </w:r>
+    </w:p>
+    <w:p>
+      <w:pPr>
+        <w:pStyle w:val="ListParagraph"/>
+        <w:numPr>
+          <w:ilvl w:val="4"/>
+          <w:numId w:val="1"/>
+        </w:numPr>
+      </w:pPr>
+      <w:r>
+        <w:t>ttyACM0 = usb-serial interface to Arduino</w:t>
+      </w:r>
+    </w:p>
+    <w:p>
+      <w:pPr>
+        <w:pStyle w:val="ListParagraph"/>
+        <w:numPr>
+          <w:ilvl w:val="4"/>
+          <w:numId w:val="1"/>
+        </w:numPr>
+      </w:pPr>
+      <w:r>
+        <w:t>ttyAMA0 = default serial</w:t>
+      </w:r>
+      <w:r>
+        <w:t>, currently consumed by the bt radio</w:t>
+      </w:r>
+    </w:p>
+    <w:p>
+      <w:pPr>
+        <w:pStyle w:val="ListParagraph"/>
+        <w:numPr>
+          <w:ilvl w:val="2"/>
+          <w:numId w:val="1"/>
+        </w:numPr>
+      </w:pPr>
+      <w:r>
+        <w:t>Enable the dtoverlays for uart0, uart4, uart5</w:t>
+      </w:r>
+    </w:p>
+    <w:p>
+      <w:pPr>
+        <w:pStyle w:val="ListParagraph"/>
+        <w:numPr>
+          <w:ilvl w:val="3"/>
+          <w:numId w:val="1"/>
+        </w:numPr>
+      </w:pPr>
+      <w:r>
+        <w:t>Sudo nano /boot/config.txt</w:t>
+      </w:r>
+    </w:p>
+    <w:p>
+      <w:pPr>
+        <w:pStyle w:val="ListParagraph"/>
+        <w:numPr>
+          <w:ilvl w:val="3"/>
+          <w:numId w:val="1"/>
+        </w:numPr>
+      </w:pPr>
+      <w:r>
+        <w:t>Add the following lines to the end of the file after “enable_uart=1”</w:t>
+      </w:r>
+      <w:r>
+        <w:t xml:space="preserve"> to move the bt radio to the miniuart, then enable uarts 4 and 5, 0 is automatically moved to /dev/ttyAMA0 when you move bt to miniuart</w:t>
+      </w:r>
+    </w:p>
+    <w:p>
+      <w:pPr>
+        <w:pStyle w:val="ListParagraph"/>
+        <w:numPr>
+          <w:ilvl w:val="4"/>
+          <w:numId w:val="1"/>
+        </w:numPr>
+      </w:pPr>
+      <w:r>
+        <w:t>dtoverlay=</w:t>
+      </w:r>
+      <w:r>
+        <w:t>pi3-miniuart-bt</w:t>
+      </w:r>
+    </w:p>
+    <w:p>
+      <w:pPr>
+        <w:pStyle w:val="ListParagraph"/>
+        <w:numPr>
+          <w:ilvl w:val="4"/>
+          <w:numId w:val="1"/>
+        </w:numPr>
+      </w:pPr>
+      <w:r>
+        <w:t>dtoverlay=uart4</w:t>
+      </w:r>
+    </w:p>
+    <w:p>
+      <w:pPr>
+        <w:pStyle w:val="ListParagraph"/>
+        <w:numPr>
+          <w:ilvl w:val="4"/>
+          <w:numId w:val="1"/>
+        </w:numPr>
+      </w:pPr>
+      <w:r>
+        <w:t>dtoverlay=uart5</w:t>
+      </w:r>
+    </w:p>
+    <w:p>
+      <w:pPr>
+        <w:pStyle w:val="ListParagraph"/>
+        <w:numPr>
+          <w:ilvl w:val="3"/>
+          <w:numId w:val="1"/>
+        </w:numPr>
+      </w:pPr>
+      <w:r>
+        <w:t>Exit and save (Ctrl+X, Y, &lt;enter&gt;)</w:t>
+      </w:r>
+    </w:p>
+    <w:p>
+      <w:pPr>
+        <w:pStyle w:val="ListParagraph"/>
+        <w:numPr>
+          <w:ilvl w:val="3"/>
+          <w:numId w:val="1"/>
+        </w:numPr>
+      </w:pPr>
+      <w:r>
+        <w:t>Reboot</w:t>
+      </w:r>
+    </w:p>
+    <w:p>
+      <w:pPr>
+        <w:pStyle w:val="ListParagraph"/>
+        <w:numPr>
+          <w:ilvl w:val="2"/>
+          <w:numId w:val="1"/>
+        </w:numPr>
+      </w:pPr>
+      <w:r>
+        <w:t>Download the PLD Laser Brain software files for testing</w:t>
+      </w:r>
+    </w:p>
+    <w:p>
+      <w:pPr>
+        <w:pStyle w:val="ListParagraph"/>
+        <w:numPr>
+          <w:ilvl w:val="3"/>
+          <w:numId w:val="1"/>
+        </w:numPr>
+      </w:pPr>
+      <w:r>
+        <w:t>cd ~</w:t>
+      </w:r>
+    </w:p>
+    <w:p>
+      <w:pPr>
+        <w:pStyle w:val="ListParagraph"/>
+        <w:numPr>
+          <w:ilvl w:val="3"/>
+          <w:numId w:val="1"/>
+        </w:numPr>
+      </w:pPr>
+      <w:r>
+        <w:t xml:space="preserve">git clone </w:t>
+      </w:r>
       <w:hyperlink r:id="rId6" w:history="1">
-        <w:r>
-          <w:rPr>
-            <w:rStyle w:val="Hyperlink"/>
-          </w:rPr>
-          <w:t>https://raspberrypi.stackexchange.com/questions/29783/how-to-setup-network-manager-on-raspbian</w:t>
-        </w:r>
-      </w:hyperlink>
-    </w:p>
-    <w:p>
-      <w:pPr>
-        <w:pStyle w:val="ListParagraph"/>
-        <w:numPr>
-          <w:ilvl w:val="1"/>
-          <w:numId w:val="1"/>
-        </w:numPr>
-      </w:pPr>
-      <w:r>
-        <w:t>After reboot, right click network manager icon and select “Connect to hidden network…”</w:t>
-      </w:r>
-    </w:p>
-    <w:p>
-      <w:pPr>
-        <w:pStyle w:val="ListParagraph"/>
-        <w:numPr>
-          <w:ilvl w:val="2"/>
-          <w:numId w:val="1"/>
-        </w:numPr>
-      </w:pPr>
-      <w:r>
-        <w:t>Network Name: wahoo</w:t>
-      </w:r>
-    </w:p>
-    <w:p>
-      <w:pPr>
-        <w:pStyle w:val="ListParagraph"/>
-        <w:numPr>
-          <w:ilvl w:val="2"/>
-          <w:numId w:val="1"/>
-        </w:numPr>
-      </w:pPr>
-      <w:r>
-        <w:t>Security Type: None</w:t>
-      </w:r>
-    </w:p>
-    <w:p>
-      <w:pPr>
-        <w:pStyle w:val="ListParagraph"/>
-        <w:numPr>
-          <w:ilvl w:val="2"/>
-          <w:numId w:val="1"/>
-        </w:numPr>
-      </w:pPr>
-      <w:r>
-        <w:t>If connection fails, contact ITS about resetting wahoo registration</w:t>
-      </w:r>
-    </w:p>
-    <w:p>
-      <w:pPr>
-        <w:pStyle w:val="ListParagraph"/>
-        <w:numPr>
-          <w:ilvl w:val="1"/>
-          <w:numId w:val="1"/>
-        </w:numPr>
-      </w:pPr>
-      <w:r>
-        <w:t>Run update and upgrade</w:t>
-      </w:r>
-    </w:p>
-    <w:p>
-      <w:pPr>
-        <w:pStyle w:val="ListParagraph"/>
-        <w:numPr>
-          <w:ilvl w:val="2"/>
-          <w:numId w:val="1"/>
-        </w:numPr>
-      </w:pPr>
-      <w:r>
-        <w:t>sudo apt update &amp;&amp; sudo apt upgrade</w:t>
-      </w:r>
-    </w:p>
-    <w:p>
-      <w:pPr>
-        <w:pStyle w:val="ListParagraph"/>
-        <w:numPr>
-          <w:ilvl w:val="1"/>
-          <w:numId w:val="1"/>
-        </w:numPr>
-      </w:pPr>
-      <w:r>
-        <w:t>Install necessary software</w:t>
-      </w:r>
-    </w:p>
-    <w:p>
-      <w:pPr>
-        <w:pStyle w:val="ListParagraph"/>
-        <w:numPr>
-          <w:ilvl w:val="2"/>
-          <w:numId w:val="1"/>
-        </w:numPr>
-      </w:pPr>
-      <w:r>
-        <w:t>sudo apt install minicom</w:t>
-      </w:r>
-      <w:r>
-        <w:t xml:space="preserve"> ipython ipython3</w:t>
-      </w:r>
-      <w:r>
-        <w:t xml:space="preserve"> </w:t>
-      </w:r>
-      <w:r>
-        <w:t>qt5-default pyqt5-dev pyqt5-dev-tools</w:t>
-      </w:r>
-    </w:p>
-    <w:p>
-      <w:pPr>
-        <w:pStyle w:val="ListParagraph"/>
-        <w:numPr>
-          <w:ilvl w:val="2"/>
-          <w:numId w:val="1"/>
-        </w:numPr>
-      </w:pPr>
-      <w:r>
-        <w:t>sudo pip3 install pyvisa pyvisa-py</w:t>
-      </w:r>
-      <w:r>
-        <w:t xml:space="preserve"> pyvisa-sim</w:t>
-      </w:r>
-    </w:p>
-    <w:p>
-      <w:pPr>
-        <w:pStyle w:val="ListParagraph"/>
-        <w:numPr>
-          <w:ilvl w:val="1"/>
-          <w:numId w:val="1"/>
-        </w:numPr>
-      </w:pPr>
-      <w:r>
-        <w:t>Run the configuration script</w:t>
-      </w:r>
-    </w:p>
-    <w:p>
-      <w:pPr>
-        <w:pStyle w:val="ListParagraph"/>
-        <w:numPr>
-          <w:ilvl w:val="2"/>
-          <w:numId w:val="1"/>
-        </w:numPr>
-      </w:pPr>
-      <w:r>
-        <w:t>Sudo raspi-config</w:t>
-      </w:r>
-    </w:p>
-    <w:p>
-      <w:pPr>
-        <w:pStyle w:val="ListParagraph"/>
-        <w:numPr>
-          <w:ilvl w:val="2"/>
-          <w:numId w:val="1"/>
-        </w:numPr>
-      </w:pPr>
-      <w:r>
-        <w:t>8. Update the config tool</w:t>
-      </w:r>
-    </w:p>
-    <w:p>
-      <w:pPr>
-        <w:pStyle w:val="ListParagraph"/>
-        <w:numPr>
-          <w:ilvl w:val="2"/>
-          <w:numId w:val="1"/>
-        </w:numPr>
-      </w:pPr>
-      <w:r>
-        <w:t>2. Network Settings</w:t>
-      </w:r>
-    </w:p>
-    <w:p>
-      <w:pPr>
-        <w:pStyle w:val="ListParagraph"/>
-        <w:numPr>
-          <w:ilvl w:val="3"/>
-          <w:numId w:val="1"/>
-        </w:numPr>
-      </w:pPr>
-      <w:r>
-        <w:t>N1: Set hostname: laser-brain</w:t>
-      </w:r>
-    </w:p>
-    <w:p>
-      <w:pPr>
-        <w:pStyle w:val="ListParagraph"/>
-        <w:numPr>
-          <w:ilvl w:val="3"/>
-          <w:numId w:val="1"/>
-        </w:numPr>
-      </w:pPr>
-      <w:r>
-        <w:t>N2: Enable predictable network interface names</w:t>
-      </w:r>
-    </w:p>
-    <w:p>
-      <w:pPr>
-        <w:pStyle w:val="ListParagraph"/>
-        <w:numPr>
-          <w:ilvl w:val="2"/>
-          <w:numId w:val="1"/>
-        </w:numPr>
-      </w:pPr>
-      <w:r>
-        <w:t>3. Boot options</w:t>
-      </w:r>
-    </w:p>
-    <w:p>
-      <w:pPr>
-        <w:pStyle w:val="ListParagraph"/>
-        <w:numPr>
-          <w:ilvl w:val="3"/>
-          <w:numId w:val="1"/>
-        </w:numPr>
-      </w:pPr>
-      <w:r>
-        <w:t>B3: Disable boot splash screen</w:t>
-      </w:r>
-    </w:p>
-    <w:p>
-      <w:pPr>
-        <w:pStyle w:val="ListParagraph"/>
-        <w:numPr>
-          <w:ilvl w:val="2"/>
-          <w:numId w:val="1"/>
-        </w:numPr>
-      </w:pPr>
-      <w:r>
-        <w:t>5. Interfacing Options</w:t>
-      </w:r>
-    </w:p>
-    <w:p>
-      <w:pPr>
-        <w:pStyle w:val="ListParagraph"/>
-        <w:numPr>
-          <w:ilvl w:val="3"/>
-          <w:numId w:val="1"/>
-        </w:numPr>
-      </w:pPr>
-      <w:r>
-        <w:t>P2: Enable SSH</w:t>
-      </w:r>
-    </w:p>
-    <w:p>
-      <w:pPr>
-        <w:pStyle w:val="ListParagraph"/>
-        <w:numPr>
-          <w:ilvl w:val="3"/>
-          <w:numId w:val="1"/>
-        </w:numPr>
-      </w:pPr>
-      <w:r>
-        <w:t>P3: Enable VNC</w:t>
-      </w:r>
-    </w:p>
-    <w:p>
-      <w:pPr>
-        <w:pStyle w:val="ListParagraph"/>
-        <w:numPr>
-          <w:ilvl w:val="3"/>
-          <w:numId w:val="1"/>
-        </w:numPr>
-      </w:pPr>
-      <w:r>
-        <w:t>P6: Disable serial login shell, enable serial hardware</w:t>
-      </w:r>
-    </w:p>
-    <w:p>
-      <w:pPr>
-        <w:pStyle w:val="ListParagraph"/>
-        <w:numPr>
-          <w:ilvl w:val="2"/>
-          <w:numId w:val="1"/>
-        </w:numPr>
-      </w:pPr>
-      <w:r>
-        <w:t>Finish</w:t>
-      </w:r>
-    </w:p>
-    <w:p>
-      <w:pPr>
-        <w:pStyle w:val="ListParagraph"/>
-        <w:numPr>
-          <w:ilvl w:val="1"/>
-          <w:numId w:val="1"/>
-        </w:numPr>
-      </w:pPr>
-      <w:r>
-        <w:t>Configure SSH</w:t>
-      </w:r>
-      <w:r>
-        <w:t xml:space="preserve"> (Change to non-default port for a little better security)</w:t>
-      </w:r>
-    </w:p>
-    <w:p>
-      <w:pPr>
-        <w:pStyle w:val="ListParagraph"/>
-        <w:numPr>
-          <w:ilvl w:val="2"/>
-          <w:numId w:val="1"/>
-        </w:numPr>
-      </w:pPr>
-      <w:r>
-        <w:t>S</w:t>
-      </w:r>
-      <w:r>
-        <w:t>udo</w:t>
-      </w:r>
-      <w:r>
-        <w:t xml:space="preserve"> nano /etc/ssh/sshd_config</w:t>
-      </w:r>
-    </w:p>
-    <w:p>
-      <w:pPr>
-        <w:pStyle w:val="ListParagraph"/>
-        <w:numPr>
-          <w:ilvl w:val="2"/>
-          <w:numId w:val="1"/>
-        </w:numPr>
-      </w:pPr>
-      <w:r>
-        <w:lastRenderedPageBreak/>
-        <w:t>Add a line below “#Port 22”:</w:t>
-      </w:r>
-    </w:p>
-    <w:p>
-      <w:pPr>
-        <w:pStyle w:val="ListParagraph"/>
-        <w:numPr>
-          <w:ilvl w:val="3"/>
-          <w:numId w:val="1"/>
-        </w:numPr>
-      </w:pPr>
-      <w:r>
-        <w:t>Port 242</w:t>
-      </w:r>
-      <w:r>
-        <w:t xml:space="preserve"> </w:t>
-      </w:r>
-    </w:p>
-    <w:p>
-      <w:pPr>
-        <w:pStyle w:val="ListParagraph"/>
-        <w:numPr>
-          <w:ilvl w:val="3"/>
-          <w:numId w:val="1"/>
-        </w:numPr>
-      </w:pPr>
-      <w:r>
-        <w:t>Exit and save (Ctrl+X, Y, &lt;enter&gt;)</w:t>
-      </w:r>
-    </w:p>
-    <w:p>
-      <w:pPr>
-        <w:pStyle w:val="ListParagraph"/>
-        <w:numPr>
-          <w:ilvl w:val="3"/>
-          <w:numId w:val="1"/>
-        </w:numPr>
-      </w:pPr>
-      <w:r>
-        <w:t>Reboot</w:t>
-      </w:r>
-    </w:p>
-    <w:p>
-      <w:pPr>
-        <w:pStyle w:val="ListParagraph"/>
-        <w:numPr>
-          <w:ilvl w:val="1"/>
-          <w:numId w:val="1"/>
-        </w:numPr>
-      </w:pPr>
-      <w:r>
-        <w:t>Enable extra serial connections</w:t>
-      </w:r>
-    </w:p>
-    <w:p>
-      <w:pPr>
-        <w:pStyle w:val="ListParagraph"/>
-        <w:numPr>
-          <w:ilvl w:val="2"/>
-          <w:numId w:val="1"/>
-        </w:numPr>
-      </w:pPr>
-      <w:r>
-        <w:t>Ls -l /dev/ttyA*</w:t>
-      </w:r>
-    </w:p>
-    <w:p>
-      <w:pPr>
-        <w:pStyle w:val="ListParagraph"/>
-        <w:numPr>
-          <w:ilvl w:val="3"/>
-          <w:numId w:val="1"/>
-        </w:numPr>
-      </w:pPr>
-      <w:r>
-        <w:t>List currently available serial interfaces</w:t>
-      </w:r>
-    </w:p>
-    <w:p>
-      <w:pPr>
-        <w:pStyle w:val="ListParagraph"/>
-        <w:numPr>
-          <w:ilvl w:val="4"/>
-          <w:numId w:val="1"/>
-        </w:numPr>
-      </w:pPr>
-      <w:r>
-        <w:t>ttyACM0 = usb-serial interface to Arduino</w:t>
-      </w:r>
-    </w:p>
-    <w:p>
-      <w:pPr>
-        <w:pStyle w:val="ListParagraph"/>
-        <w:numPr>
-          <w:ilvl w:val="4"/>
-          <w:numId w:val="1"/>
-        </w:numPr>
-      </w:pPr>
-      <w:r>
-        <w:t>ttyAMA0 = default serial</w:t>
-      </w:r>
-      <w:r>
-        <w:t>, currently consumed by the bt radio</w:t>
-      </w:r>
-    </w:p>
-    <w:p>
-      <w:pPr>
-        <w:pStyle w:val="ListParagraph"/>
-        <w:numPr>
-          <w:ilvl w:val="2"/>
-          <w:numId w:val="1"/>
-        </w:numPr>
-      </w:pPr>
-      <w:r>
-        <w:t>Enable the dtoverlays for uart0, uart4, uart5</w:t>
-      </w:r>
-    </w:p>
-    <w:p>
-      <w:pPr>
-        <w:pStyle w:val="ListParagraph"/>
-        <w:numPr>
-          <w:ilvl w:val="3"/>
-          <w:numId w:val="1"/>
-        </w:numPr>
-      </w:pPr>
-      <w:r>
-        <w:t>Sudo nano /boot/config.txt</w:t>
-      </w:r>
-    </w:p>
-    <w:p>
-      <w:pPr>
-        <w:pStyle w:val="ListParagraph"/>
-        <w:numPr>
-          <w:ilvl w:val="3"/>
-          <w:numId w:val="1"/>
-        </w:numPr>
-      </w:pPr>
-      <w:r>
-        <w:t>Add the following lines to the end of the file after “enable_uart=1”</w:t>
-      </w:r>
-      <w:r>
-        <w:t xml:space="preserve"> to move the bt radio to the miniuart, then enable uarts 4 and 5, 0 is automatically moved to /dev/ttyAMA0 when you move bt to miniuart</w:t>
-      </w:r>
-    </w:p>
-    <w:p>
-      <w:pPr>
-        <w:pStyle w:val="ListParagraph"/>
-        <w:numPr>
-          <w:ilvl w:val="4"/>
-          <w:numId w:val="1"/>
-        </w:numPr>
-      </w:pPr>
-      <w:r>
-        <w:t>dtoverlay=</w:t>
-      </w:r>
-      <w:r>
-        <w:t>pi3-miniuart-bt</w:t>
-      </w:r>
-    </w:p>
-    <w:p>
-      <w:pPr>
-        <w:pStyle w:val="ListParagraph"/>
-        <w:numPr>
-          <w:ilvl w:val="4"/>
-          <w:numId w:val="1"/>
-        </w:numPr>
-      </w:pPr>
-      <w:r>
-        <w:t>dtoverlay=uart4</w:t>
-      </w:r>
-    </w:p>
-    <w:p>
-      <w:pPr>
-        <w:pStyle w:val="ListParagraph"/>
-        <w:numPr>
-          <w:ilvl w:val="4"/>
-          <w:numId w:val="1"/>
-        </w:numPr>
-      </w:pPr>
-      <w:r>
-        <w:t>dtoverlay=uart5</w:t>
-      </w:r>
-    </w:p>
-    <w:p>
-      <w:pPr>
-        <w:pStyle w:val="ListParagraph"/>
-        <w:numPr>
-          <w:ilvl w:val="3"/>
-          <w:numId w:val="1"/>
-        </w:numPr>
-      </w:pPr>
-      <w:r>
-        <w:t>Exit and save (Ctrl+X, Y, &lt;enter&gt;)</w:t>
-      </w:r>
-    </w:p>
-    <w:p>
-      <w:pPr>
-        <w:pStyle w:val="ListParagraph"/>
-        <w:numPr>
-          <w:ilvl w:val="3"/>
-          <w:numId w:val="1"/>
-        </w:numPr>
-      </w:pPr>
-      <w:r>
-        <w:t>Reboot</w:t>
-      </w:r>
-    </w:p>
-    <w:p>
-      <w:pPr>
-        <w:pStyle w:val="ListParagraph"/>
-        <w:numPr>
-          <w:ilvl w:val="2"/>
-          <w:numId w:val="1"/>
-        </w:numPr>
-      </w:pPr>
-      <w:r>
-        <w:t>Download the PLD Laser Brain software files for testing</w:t>
-      </w:r>
-    </w:p>
-    <w:p>
-      <w:pPr>
-        <w:pStyle w:val="ListParagraph"/>
-        <w:numPr>
-          <w:ilvl w:val="3"/>
-          <w:numId w:val="1"/>
-        </w:numPr>
-      </w:pPr>
-      <w:r>
-        <w:t>cd ~</w:t>
-      </w:r>
-    </w:p>
-    <w:p>
-      <w:pPr>
-        <w:pStyle w:val="ListParagraph"/>
-        <w:numPr>
-          <w:ilvl w:val="3"/>
-          <w:numId w:val="1"/>
-        </w:numPr>
-      </w:pPr>
-      <w:r>
-        <w:t xml:space="preserve">git clone </w:t>
-      </w:r>
-      <w:hyperlink r:id="rId7" w:history="1">
         <w:r>
           <w:rPr>
             <w:rStyle w:val="Hyperlink"/>
@@ -824,6 +909,11 @@
           <w:ilvl w:val="3"/>
           <w:numId w:val="1"/>
         </w:numPr>
+        <w:rPr>
+          <w:rStyle w:val="Hyperlink"/>
+          <w:color w:val="auto"/>
+          <w:u w:val="none"/>
+        </w:rPr>
       </w:pPr>
       <w:r>
         <w:t>Work based on this tutorial</w:t>
@@ -831,7 +921,7 @@
       <w:r>
         <w:t xml:space="preserve"> </w:t>
       </w:r>
-      <w:hyperlink r:id="rId8" w:history="1">
+      <w:hyperlink r:id="rId7" w:history="1">
         <w:r>
           <w:rPr>
             <w:rStyle w:val="Hyperlink"/>
@@ -839,6 +929,179 @@
           <w:t>https://howchoo.com/g/mwnlytk3zmm/how-to-add-a-power-button-to-your-raspberry-pi</w:t>
         </w:r>
       </w:hyperlink>
+    </w:p>
+    <w:p>
+      <w:pPr>
+        <w:pStyle w:val="ListParagraph"/>
+        <w:numPr>
+          <w:ilvl w:val="1"/>
+          <w:numId w:val="1"/>
+        </w:numPr>
+        <w:rPr>
+          <w:rStyle w:val="Hyperlink"/>
+          <w:color w:val="auto"/>
+          <w:u w:val="none"/>
+        </w:rPr>
+      </w:pPr>
+      <w:r>
+        <w:rPr>
+          <w:rStyle w:val="Hyperlink"/>
+          <w:color w:val="auto"/>
+          <w:u w:val="none"/>
+        </w:rPr>
+        <w:t>Install Arduino IDE</w:t>
+      </w:r>
+    </w:p>
+    <w:p>
+      <w:pPr>
+        <w:pStyle w:val="ListParagraph"/>
+        <w:numPr>
+          <w:ilvl w:val="2"/>
+          <w:numId w:val="1"/>
+        </w:numPr>
+        <w:rPr>
+          <w:rStyle w:val="Hyperlink"/>
+          <w:color w:val="auto"/>
+          <w:u w:val="none"/>
+        </w:rPr>
+      </w:pPr>
+      <w:r>
+        <w:rPr>
+          <w:rStyle w:val="Hyperlink"/>
+          <w:color w:val="auto"/>
+          <w:u w:val="none"/>
+        </w:rPr>
+        <w:t>Download</w:t>
+      </w:r>
+      <w:r>
+        <w:rPr>
+          <w:rStyle w:val="Hyperlink"/>
+          <w:color w:val="auto"/>
+          <w:u w:val="none"/>
+        </w:rPr>
+        <w:t xml:space="preserve"> linux 32 bit ARM version from Arduino.cc&gt;software&gt;downloads</w:t>
+      </w:r>
+    </w:p>
+    <w:p>
+      <w:pPr>
+        <w:pStyle w:val="ListParagraph"/>
+        <w:numPr>
+          <w:ilvl w:val="2"/>
+          <w:numId w:val="1"/>
+        </w:numPr>
+        <w:rPr>
+          <w:rStyle w:val="Hyperlink"/>
+          <w:color w:val="auto"/>
+          <w:u w:val="none"/>
+        </w:rPr>
+      </w:pPr>
+      <w:r>
+        <w:rPr>
+          <w:rStyle w:val="Hyperlink"/>
+          <w:color w:val="auto"/>
+          <w:u w:val="none"/>
+        </w:rPr>
+        <w:t>Extract to ~/Arduino/</w:t>
+      </w:r>
+    </w:p>
+    <w:p>
+      <w:pPr>
+        <w:pStyle w:val="ListParagraph"/>
+        <w:numPr>
+          <w:ilvl w:val="2"/>
+          <w:numId w:val="1"/>
+        </w:numPr>
+        <w:rPr>
+          <w:rStyle w:val="Hyperlink"/>
+          <w:color w:val="auto"/>
+          <w:u w:val="none"/>
+        </w:rPr>
+      </w:pPr>
+      <w:r>
+        <w:rPr>
+          <w:rStyle w:val="Hyperlink"/>
+          <w:color w:val="auto"/>
+          <w:u w:val="none"/>
+        </w:rPr>
+        <w:t>“cd ~/</w:t>
+      </w:r>
+      <w:r>
+        <w:rPr>
+          <w:rStyle w:val="Hyperlink"/>
+          <w:color w:val="auto"/>
+          <w:u w:val="none"/>
+        </w:rPr>
+        <w:t>arduino-versions</w:t>
+      </w:r>
+      <w:r>
+        <w:rPr>
+          <w:rStyle w:val="Hyperlink"/>
+          <w:color w:val="auto"/>
+          <w:u w:val="none"/>
+        </w:rPr>
+        <w:t>/arduino-&lt;version&gt;/”</w:t>
+      </w:r>
+    </w:p>
+    <w:p>
+      <w:pPr>
+        <w:pStyle w:val="ListParagraph"/>
+        <w:numPr>
+          <w:ilvl w:val="2"/>
+          <w:numId w:val="1"/>
+        </w:numPr>
+        <w:rPr>
+          <w:rStyle w:val="Hyperlink"/>
+          <w:color w:val="auto"/>
+          <w:u w:val="none"/>
+        </w:rPr>
+      </w:pPr>
+      <w:r>
+        <w:rPr>
+          <w:rStyle w:val="Hyperlink"/>
+          <w:color w:val="auto"/>
+          <w:u w:val="none"/>
+        </w:rPr>
+        <w:t>“./arduino-linux-setup.sh”</w:t>
+      </w:r>
+    </w:p>
+    <w:p>
+      <w:pPr>
+        <w:pStyle w:val="ListParagraph"/>
+        <w:numPr>
+          <w:ilvl w:val="2"/>
+          <w:numId w:val="1"/>
+        </w:numPr>
+        <w:rPr>
+          <w:rStyle w:val="Hyperlink"/>
+          <w:color w:val="auto"/>
+          <w:u w:val="none"/>
+        </w:rPr>
+      </w:pPr>
+      <w:r>
+        <w:rPr>
+          <w:rStyle w:val="Hyperlink"/>
+          <w:color w:val="auto"/>
+          <w:u w:val="none"/>
+        </w:rPr>
+        <w:t>“sudo ./install”</w:t>
+      </w:r>
+    </w:p>
+    <w:p>
+      <w:pPr>
+        <w:pStyle w:val="ListParagraph"/>
+        <w:numPr>
+          <w:ilvl w:val="2"/>
+          <w:numId w:val="1"/>
+        </w:numPr>
+      </w:pPr>
+      <w:r>
+        <w:rPr>
+          <w:rStyle w:val="Hyperlink"/>
+          <w:color w:val="auto"/>
+          <w:u w:val="none"/>
+        </w:rPr>
+        <w:t>“sudo reboot now”</w:t>
+      </w:r>
     </w:p>
     <w:p>
       <w:r>
@@ -862,7 +1125,7 @@
                     <pic:cNvPicPr/>
                   </pic:nvPicPr>
                   <pic:blipFill>
-                    <a:blip r:embed="rId9">
+                    <a:blip r:embed="rId8">
                       <a:extLst>
                         <a:ext uri="{28A0092B-C50C-407E-A947-70E740481C1C}">
                           <a14:useLocalDpi xmlns:a14="http://schemas.microsoft.com/office/drawing/2010/main" val="0"/>

</xml_diff>

<commit_message>
Updated setup document to include instructions for access over VNC.
</commit_message>
<xml_diff>
--- a/src/Setup RPi From Scratch.docx
+++ b/src/Setup RPi From Scratch.docx
@@ -1,6 +1,6 @@
 
 <file path=word/document.xml><?xml version="1.0" encoding="utf-8"?>
-<w:document xmlns:wpc="http://schemas.microsoft.com/office/word/2010/wordprocessingCanvas" xmlns:cx="http://schemas.microsoft.com/office/drawing/2014/chartex" xmlns:cx1="http://schemas.microsoft.com/office/drawing/2015/9/8/chartex" xmlns:cx2="http://schemas.microsoft.com/office/drawing/2015/10/21/chartex" xmlns:cx3="http://schemas.microsoft.com/office/drawing/2016/5/9/chartex" xmlns:cx4="http://schemas.microsoft.com/office/drawing/2016/5/10/chartex" xmlns:cx5="http://schemas.microsoft.com/office/drawing/2016/5/11/chartex" xmlns:cx6="http://schemas.microsoft.com/office/drawing/2016/5/12/chartex" xmlns:cx7="http://schemas.microsoft.com/office/drawing/2016/5/13/chartex" xmlns:cx8="http://schemas.microsoft.com/office/drawing/2016/5/14/chartex" xmlns:mc="http://schemas.openxmlformats.org/markup-compatibility/2006" xmlns:aink="http://schemas.microsoft.com/office/drawing/2016/ink" xmlns:am3d="http://schemas.microsoft.com/office/drawing/2017/model3d" xmlns:o="urn:schemas-microsoft-com:office:office" xmlns:r="http://schemas.openxmlformats.org/officeDocument/2006/relationships" xmlns:m="http://schemas.openxmlformats.org/officeDocument/2006/math" xmlns:v="urn:schemas-microsoft-com:vml" xmlns:wp14="http://schemas.microsoft.com/office/word/2010/wordprocessingDrawing" xmlns:wp="http://schemas.openxmlformats.org/drawingml/2006/wordprocessingDrawing" xmlns:w10="urn:schemas-microsoft-com:office:word" xmlns:w="http://schemas.openxmlformats.org/wordprocessingml/2006/main" xmlns:w14="http://schemas.microsoft.com/office/word/2010/wordml" xmlns:w15="http://schemas.microsoft.com/office/word/2012/wordml" xmlns:w16cex="http://schemas.microsoft.com/office/word/2018/wordml/cex" xmlns:w16cid="http://schemas.microsoft.com/office/word/2016/wordml/cid" xmlns:w16="http://schemas.microsoft.com/office/word/2018/wordml" xmlns:w16se="http://schemas.microsoft.com/office/word/2015/wordml/symex" xmlns:wpg="http://schemas.microsoft.com/office/word/2010/wordprocessingGroup" xmlns:wpi="http://schemas.microsoft.com/office/word/2010/wordprocessingInk" xmlns:wne="http://schemas.microsoft.com/office/word/2006/wordml" xmlns:wps="http://schemas.microsoft.com/office/word/2010/wordprocessingShape" mc:Ignorable="w14 w15 w16se w16cid w16 w16cex wp14">
+<w:document xmlns:wpc="http://schemas.microsoft.com/office/word/2010/wordprocessingCanvas" xmlns:cx="http://schemas.microsoft.com/office/drawing/2014/chartex" xmlns:cx1="http://schemas.microsoft.com/office/drawing/2015/9/8/chartex" xmlns:cx2="http://schemas.microsoft.com/office/drawing/2015/10/21/chartex" xmlns:cx3="http://schemas.microsoft.com/office/drawing/2016/5/9/chartex" xmlns:cx4="http://schemas.microsoft.com/office/drawing/2016/5/10/chartex" xmlns:cx5="http://schemas.microsoft.com/office/drawing/2016/5/11/chartex" xmlns:cx6="http://schemas.microsoft.com/office/drawing/2016/5/12/chartex" xmlns:cx7="http://schemas.microsoft.com/office/drawing/2016/5/13/chartex" xmlns:cx8="http://schemas.microsoft.com/office/drawing/2016/5/14/chartex" xmlns:mc="http://schemas.openxmlformats.org/markup-compatibility/2006" xmlns:aink="http://schemas.microsoft.com/office/drawing/2016/ink" xmlns:am3d="http://schemas.microsoft.com/office/drawing/2017/model3d" xmlns:o="urn:schemas-microsoft-com:office:office" xmlns:oel="http://schemas.microsoft.com/office/2019/extlst" xmlns:r="http://schemas.openxmlformats.org/officeDocument/2006/relationships" xmlns:m="http://schemas.openxmlformats.org/officeDocument/2006/math" xmlns:v="urn:schemas-microsoft-com:vml" xmlns:wp14="http://schemas.microsoft.com/office/word/2010/wordprocessingDrawing" xmlns:wp="http://schemas.openxmlformats.org/drawingml/2006/wordprocessingDrawing" xmlns:w10="urn:schemas-microsoft-com:office:word" xmlns:w="http://schemas.openxmlformats.org/wordprocessingml/2006/main" xmlns:w14="http://schemas.microsoft.com/office/word/2010/wordml" xmlns:w15="http://schemas.microsoft.com/office/word/2012/wordml" xmlns:w16cex="http://schemas.microsoft.com/office/word/2018/wordml/cex" xmlns:w16cid="http://schemas.microsoft.com/office/word/2016/wordml/cid" xmlns:w16="http://schemas.microsoft.com/office/word/2018/wordml" xmlns:w16sdtdh="http://schemas.microsoft.com/office/word/2020/wordml/sdtdatahash" xmlns:w16se="http://schemas.microsoft.com/office/word/2015/wordml/symex" xmlns:wpg="http://schemas.microsoft.com/office/word/2010/wordprocessingGroup" xmlns:wpi="http://schemas.microsoft.com/office/word/2010/wordprocessingInk" xmlns:wne="http://schemas.microsoft.com/office/word/2006/wordml" xmlns:wps="http://schemas.microsoft.com/office/word/2010/wordprocessingShape" mc:Ignorable="w14 w15 w16se w16cid w16 w16cex w16sdtdh wp14">
   <w:body>
     <w:p>
       <w:pPr>
@@ -547,6 +547,9 @@
       <w:r>
         <w:lastRenderedPageBreak/>
         <w:t>P3: Enable VNC</w:t>
+      </w:r>
+      <w:r>
+        <w:t xml:space="preserve"> (You will need RealVNC vnc viewer to connect from another computer)</w:t>
       </w:r>
     </w:p>
     <w:p>
@@ -1249,7 +1252,7 @@
 </file>
 
 <file path=word/numbering.xml><?xml version="1.0" encoding="utf-8"?>
-<w:numbering xmlns:wpc="http://schemas.microsoft.com/office/word/2010/wordprocessingCanvas" xmlns:cx="http://schemas.microsoft.com/office/drawing/2014/chartex" xmlns:cx1="http://schemas.microsoft.com/office/drawing/2015/9/8/chartex" xmlns:cx2="http://schemas.microsoft.com/office/drawing/2015/10/21/chartex" xmlns:cx3="http://schemas.microsoft.com/office/drawing/2016/5/9/chartex" xmlns:cx4="http://schemas.microsoft.com/office/drawing/2016/5/10/chartex" xmlns:cx5="http://schemas.microsoft.com/office/drawing/2016/5/11/chartex" xmlns:cx6="http://schemas.microsoft.com/office/drawing/2016/5/12/chartex" xmlns:cx7="http://schemas.microsoft.com/office/drawing/2016/5/13/chartex" xmlns:cx8="http://schemas.microsoft.com/office/drawing/2016/5/14/chartex" xmlns:mc="http://schemas.openxmlformats.org/markup-compatibility/2006" xmlns:aink="http://schemas.microsoft.com/office/drawing/2016/ink" xmlns:am3d="http://schemas.microsoft.com/office/drawing/2017/model3d" xmlns:o="urn:schemas-microsoft-com:office:office" xmlns:r="http://schemas.openxmlformats.org/officeDocument/2006/relationships" xmlns:m="http://schemas.openxmlformats.org/officeDocument/2006/math" xmlns:v="urn:schemas-microsoft-com:vml" xmlns:wp14="http://schemas.microsoft.com/office/word/2010/wordprocessingDrawing" xmlns:wp="http://schemas.openxmlformats.org/drawingml/2006/wordprocessingDrawing" xmlns:w10="urn:schemas-microsoft-com:office:word" xmlns:w="http://schemas.openxmlformats.org/wordprocessingml/2006/main" xmlns:w14="http://schemas.microsoft.com/office/word/2010/wordml" xmlns:w15="http://schemas.microsoft.com/office/word/2012/wordml" xmlns:w16cex="http://schemas.microsoft.com/office/word/2018/wordml/cex" xmlns:w16cid="http://schemas.microsoft.com/office/word/2016/wordml/cid" xmlns:w16="http://schemas.microsoft.com/office/word/2018/wordml" xmlns:w16se="http://schemas.microsoft.com/office/word/2015/wordml/symex" xmlns:wpg="http://schemas.microsoft.com/office/word/2010/wordprocessingGroup" xmlns:wpi="http://schemas.microsoft.com/office/word/2010/wordprocessingInk" xmlns:wne="http://schemas.microsoft.com/office/word/2006/wordml" xmlns:wps="http://schemas.microsoft.com/office/word/2010/wordprocessingShape" mc:Ignorable="w14 w15 w16se w16cid w16 w16cex wp14">
+<w:numbering xmlns:wpc="http://schemas.microsoft.com/office/word/2010/wordprocessingCanvas" xmlns:cx="http://schemas.microsoft.com/office/drawing/2014/chartex" xmlns:cx1="http://schemas.microsoft.com/office/drawing/2015/9/8/chartex" xmlns:cx2="http://schemas.microsoft.com/office/drawing/2015/10/21/chartex" xmlns:cx3="http://schemas.microsoft.com/office/drawing/2016/5/9/chartex" xmlns:cx4="http://schemas.microsoft.com/office/drawing/2016/5/10/chartex" xmlns:cx5="http://schemas.microsoft.com/office/drawing/2016/5/11/chartex" xmlns:cx6="http://schemas.microsoft.com/office/drawing/2016/5/12/chartex" xmlns:cx7="http://schemas.microsoft.com/office/drawing/2016/5/13/chartex" xmlns:cx8="http://schemas.microsoft.com/office/drawing/2016/5/14/chartex" xmlns:mc="http://schemas.openxmlformats.org/markup-compatibility/2006" xmlns:aink="http://schemas.microsoft.com/office/drawing/2016/ink" xmlns:am3d="http://schemas.microsoft.com/office/drawing/2017/model3d" xmlns:o="urn:schemas-microsoft-com:office:office" xmlns:oel="http://schemas.microsoft.com/office/2019/extlst" xmlns:r="http://schemas.openxmlformats.org/officeDocument/2006/relationships" xmlns:m="http://schemas.openxmlformats.org/officeDocument/2006/math" xmlns:v="urn:schemas-microsoft-com:vml" xmlns:wp14="http://schemas.microsoft.com/office/word/2010/wordprocessingDrawing" xmlns:wp="http://schemas.openxmlformats.org/drawingml/2006/wordprocessingDrawing" xmlns:w10="urn:schemas-microsoft-com:office:word" xmlns:w="http://schemas.openxmlformats.org/wordprocessingml/2006/main" xmlns:w14="http://schemas.microsoft.com/office/word/2010/wordml" xmlns:w15="http://schemas.microsoft.com/office/word/2012/wordml" xmlns:w16cex="http://schemas.microsoft.com/office/word/2018/wordml/cex" xmlns:w16cid="http://schemas.microsoft.com/office/word/2016/wordml/cid" xmlns:w16="http://schemas.microsoft.com/office/word/2018/wordml" xmlns:w16sdtdh="http://schemas.microsoft.com/office/word/2020/wordml/sdtdatahash" xmlns:w16se="http://schemas.microsoft.com/office/word/2015/wordml/symex" xmlns:wpg="http://schemas.microsoft.com/office/word/2010/wordprocessingGroup" xmlns:wpi="http://schemas.microsoft.com/office/word/2010/wordprocessingInk" xmlns:wne="http://schemas.microsoft.com/office/word/2006/wordml" xmlns:wps="http://schemas.microsoft.com/office/word/2010/wordprocessingShape" mc:Ignorable="w14 w15 w16se w16cid w16 w16cex w16sdtdh wp14">
   <w:abstractNum w:abstractNumId="0" w15:restartNumberingAfterBreak="0">
     <w:nsid w:val="2F7A0B44"/>
     <w:multiLevelType w:val="hybridMultilevel"/>
@@ -1339,14 +1342,14 @@
       </w:pPr>
     </w:lvl>
   </w:abstractNum>
-  <w:num w:numId="1">
+  <w:num w:numId="1" w16cid:durableId="266354925">
     <w:abstractNumId w:val="0"/>
   </w:num>
 </w:numbering>
 </file>
 
 <file path=word/styles.xml><?xml version="1.0" encoding="utf-8"?>
-<w:styles xmlns:mc="http://schemas.openxmlformats.org/markup-compatibility/2006" xmlns:r="http://schemas.openxmlformats.org/officeDocument/2006/relationships" xmlns:w="http://schemas.openxmlformats.org/wordprocessingml/2006/main" xmlns:w14="http://schemas.microsoft.com/office/word/2010/wordml" xmlns:w15="http://schemas.microsoft.com/office/word/2012/wordml" xmlns:w16cex="http://schemas.microsoft.com/office/word/2018/wordml/cex" xmlns:w16cid="http://schemas.microsoft.com/office/word/2016/wordml/cid" xmlns:w16="http://schemas.microsoft.com/office/word/2018/wordml" xmlns:w16se="http://schemas.microsoft.com/office/word/2015/wordml/symex" mc:Ignorable="w14 w15 w16se w16cid w16 w16cex">
+<w:styles xmlns:mc="http://schemas.openxmlformats.org/markup-compatibility/2006" xmlns:r="http://schemas.openxmlformats.org/officeDocument/2006/relationships" xmlns:w="http://schemas.openxmlformats.org/wordprocessingml/2006/main" xmlns:w14="http://schemas.microsoft.com/office/word/2010/wordml" xmlns:w15="http://schemas.microsoft.com/office/word/2012/wordml" xmlns:w16cex="http://schemas.microsoft.com/office/word/2018/wordml/cex" xmlns:w16cid="http://schemas.microsoft.com/office/word/2016/wordml/cid" xmlns:w16="http://schemas.microsoft.com/office/word/2018/wordml" xmlns:w16sdtdh="http://schemas.microsoft.com/office/word/2020/wordml/sdtdatahash" xmlns:w16se="http://schemas.microsoft.com/office/word/2015/wordml/symex" mc:Ignorable="w14 w15 w16se w16cid w16 w16cex w16sdtdh">
   <w:docDefaults>
     <w:rPrDefault>
       <w:rPr>

</xml_diff>